<commit_message>
divided paper and catalog
</commit_message>
<xml_diff>
--- a/论文目录.docx
+++ b/论文目录.docx
@@ -773,8 +773,6 @@
         <w:pStyle w:val="a3"/>
         <w:ind w:left="420" w:firstLineChars="0" w:firstLine="0"/>
       </w:pPr>
-      <w:bookmarkStart w:id="0" w:name="_GoBack"/>
-      <w:bookmarkEnd w:id="0"/>
     </w:p>
     <w:p>
       <w:pPr>
@@ -4455,21 +4453,21 @@
         <w:ind w:firstLine="480"/>
         <w:jc w:val="left"/>
         <w:rPr>
-          <w:rFonts w:ascii="Verdana" w:eastAsia="宋体" w:hAnsi="Verdana" w:cs="宋体"/>
-          <w:color w:val="333333"/>
-          <w:kern w:val="0"/>
-          <w:sz w:val="24"/>
-          <w:szCs w:val="24"/>
-        </w:rPr>
-      </w:pPr>
-      <w:r>
-        <w:rPr>
           <w:rFonts w:ascii="Verdana" w:eastAsia="宋体" w:hAnsi="Verdana" w:cs="宋体" w:hint="eastAsia"/>
           <w:color w:val="333333"/>
           <w:kern w:val="0"/>
           <w:sz w:val="24"/>
           <w:szCs w:val="24"/>
         </w:rPr>
+      </w:pPr>
+      <w:r>
+        <w:rPr>
+          <w:rFonts w:ascii="Verdana" w:eastAsia="宋体" w:hAnsi="Verdana" w:cs="宋体" w:hint="eastAsia"/>
+          <w:color w:val="333333"/>
+          <w:kern w:val="0"/>
+          <w:sz w:val="24"/>
+          <w:szCs w:val="24"/>
+        </w:rPr>
         <w:t>因此对于多载波技术的选择具有很高的要求，正交频分复用（</w:t>
       </w:r>
       <w:r>
@@ -4734,22 +4732,6 @@
         </w:rPr>
         <w:t>仿真。</w:t>
       </w:r>
-    </w:p>
-    <w:p>
-      <w:pPr>
-        <w:widowControl/>
-        <w:shd w:val="clear" w:color="auto" w:fill="FFFFFF"/>
-        <w:spacing w:line="450" w:lineRule="atLeast"/>
-        <w:ind w:firstLine="480"/>
-        <w:jc w:val="left"/>
-        <w:rPr>
-          <w:rFonts w:ascii="Verdana" w:eastAsia="宋体" w:hAnsi="Verdana" w:cs="宋体"/>
-          <w:color w:val="333333"/>
-          <w:kern w:val="0"/>
-          <w:sz w:val="24"/>
-          <w:szCs w:val="24"/>
-        </w:rPr>
-      </w:pPr>
     </w:p>
     <w:p>
       <w:pPr>
@@ -4759,31 +4741,189 @@
         <w:ind w:left="1200" w:firstLine="480"/>
         <w:jc w:val="left"/>
         <w:rPr>
-          <w:rFonts w:ascii="Verdana" w:eastAsia="宋体" w:hAnsi="Verdana" w:cs="宋体"/>
-          <w:b/>
-          <w:color w:val="333333"/>
-          <w:kern w:val="0"/>
-          <w:sz w:val="28"/>
-          <w:szCs w:val="28"/>
-        </w:rPr>
-      </w:pPr>
-      <w:r>
-        <w:rPr>
-          <w:rFonts w:hint="eastAsia"/>
           <w:b/>
           <w:sz w:val="28"/>
           <w:szCs w:val="28"/>
         </w:rPr>
-        <w:t>第三节 论文工作和</w:t>
-      </w:r>
-      <w:r>
-        <w:rPr>
+      </w:pPr>
+      <w:r>
+        <w:rPr>
+          <w:rFonts w:hint="eastAsia"/>
           <w:b/>
           <w:sz w:val="28"/>
           <w:szCs w:val="28"/>
         </w:rPr>
+        <w:lastRenderedPageBreak/>
+        <w:t>第三节 论文工作和</w:t>
+      </w:r>
+      <w:r>
+        <w:rPr>
+          <w:b/>
+          <w:sz w:val="28"/>
+          <w:szCs w:val="28"/>
+        </w:rPr>
         <w:t>内容安排</w:t>
       </w:r>
+    </w:p>
+    <w:p>
+      <w:pPr>
+        <w:widowControl/>
+        <w:jc w:val="left"/>
+        <w:rPr>
+          <w:b/>
+          <w:sz w:val="28"/>
+          <w:szCs w:val="28"/>
+        </w:rPr>
+      </w:pPr>
+      <w:r>
+        <w:rPr>
+          <w:b/>
+          <w:sz w:val="28"/>
+          <w:szCs w:val="28"/>
+        </w:rPr>
+        <w:br w:type="page"/>
+      </w:r>
+    </w:p>
+    <w:p>
+      <w:pPr>
+        <w:widowControl/>
+        <w:shd w:val="clear" w:color="auto" w:fill="FFFFFF"/>
+        <w:spacing w:line="450" w:lineRule="atLeast"/>
+        <w:jc w:val="center"/>
+        <w:rPr>
+          <w:rFonts w:ascii="宋体" w:eastAsia="宋体" w:hAnsi="宋体" w:cs="宋体"/>
+          <w:b/>
+          <w:color w:val="333333"/>
+          <w:kern w:val="0"/>
+          <w:sz w:val="28"/>
+          <w:szCs w:val="28"/>
+        </w:rPr>
+      </w:pPr>
+      <w:r>
+        <w:rPr>
+          <w:rFonts w:ascii="宋体" w:eastAsia="宋体" w:hAnsi="宋体" w:cs="宋体" w:hint="eastAsia"/>
+          <w:b/>
+          <w:color w:val="333333"/>
+          <w:kern w:val="0"/>
+          <w:sz w:val="28"/>
+          <w:szCs w:val="28"/>
+        </w:rPr>
+        <w:lastRenderedPageBreak/>
+        <w:t>第二章</w:t>
+      </w:r>
+      <w:r>
+        <w:rPr>
+          <w:rFonts w:ascii="宋体" w:eastAsia="宋体" w:hAnsi="宋体" w:cs="宋体" w:hint="eastAsia"/>
+          <w:b/>
+          <w:color w:val="333333"/>
+          <w:kern w:val="0"/>
+          <w:sz w:val="28"/>
+          <w:szCs w:val="28"/>
+        </w:rPr>
+        <w:t xml:space="preserve"> </w:t>
+      </w:r>
+      <w:r>
+        <w:rPr>
+          <w:rFonts w:ascii="宋体" w:eastAsia="宋体" w:hAnsi="宋体" w:cs="宋体"/>
+          <w:b/>
+          <w:color w:val="333333"/>
+          <w:kern w:val="0"/>
+          <w:sz w:val="28"/>
+          <w:szCs w:val="28"/>
+        </w:rPr>
+        <w:t>F-OFDM系统</w:t>
+      </w:r>
+      <w:r>
+        <w:rPr>
+          <w:rFonts w:ascii="宋体" w:eastAsia="宋体" w:hAnsi="宋体" w:cs="宋体" w:hint="eastAsia"/>
+          <w:b/>
+          <w:color w:val="333333"/>
+          <w:kern w:val="0"/>
+          <w:sz w:val="28"/>
+          <w:szCs w:val="28"/>
+        </w:rPr>
+        <w:t>介绍</w:t>
+      </w:r>
+    </w:p>
+    <w:p>
+      <w:pPr>
+        <w:widowControl/>
+        <w:shd w:val="clear" w:color="auto" w:fill="FFFFFF"/>
+        <w:spacing w:line="450" w:lineRule="atLeast"/>
+        <w:jc w:val="center"/>
+        <w:rPr>
+          <w:rFonts w:ascii="宋体" w:eastAsia="宋体" w:hAnsi="宋体" w:cs="宋体"/>
+          <w:b/>
+          <w:color w:val="333333"/>
+          <w:kern w:val="0"/>
+          <w:sz w:val="28"/>
+          <w:szCs w:val="28"/>
+        </w:rPr>
+      </w:pPr>
+      <w:r>
+        <w:rPr>
+          <w:rFonts w:ascii="宋体" w:eastAsia="宋体" w:hAnsi="宋体" w:cs="宋体" w:hint="eastAsia"/>
+          <w:b/>
+          <w:color w:val="333333"/>
+          <w:kern w:val="0"/>
+          <w:sz w:val="28"/>
+          <w:szCs w:val="28"/>
+        </w:rPr>
+        <w:t>第一节 OFDM</w:t>
+      </w:r>
+      <w:r>
+        <w:rPr>
+          <w:rFonts w:ascii="宋体" w:eastAsia="宋体" w:hAnsi="宋体" w:cs="宋体"/>
+          <w:b/>
+          <w:color w:val="333333"/>
+          <w:kern w:val="0"/>
+          <w:sz w:val="28"/>
+          <w:szCs w:val="28"/>
+        </w:rPr>
+        <w:t>系统介绍</w:t>
+      </w:r>
+    </w:p>
+    <w:p>
+      <w:pPr>
+        <w:widowControl/>
+        <w:shd w:val="clear" w:color="auto" w:fill="FFFFFF"/>
+        <w:spacing w:line="450" w:lineRule="atLeast"/>
+        <w:rPr>
+          <w:rFonts w:ascii="宋体" w:eastAsia="宋体" w:hAnsi="宋体" w:cs="宋体"/>
+          <w:b/>
+          <w:color w:val="333333"/>
+          <w:kern w:val="0"/>
+          <w:sz w:val="28"/>
+          <w:szCs w:val="28"/>
+        </w:rPr>
+      </w:pPr>
+      <w:r>
+        <w:rPr>
+          <w:rFonts w:ascii="宋体" w:eastAsia="宋体" w:hAnsi="宋体" w:cs="宋体"/>
+          <w:b/>
+          <w:color w:val="333333"/>
+          <w:kern w:val="0"/>
+          <w:sz w:val="28"/>
+          <w:szCs w:val="28"/>
+        </w:rPr>
+        <w:t>2.2.1 OFDM基本原理</w:t>
+      </w:r>
+    </w:p>
+    <w:p>
+      <w:pPr>
+        <w:widowControl/>
+        <w:shd w:val="clear" w:color="auto" w:fill="FFFFFF"/>
+        <w:spacing w:line="450" w:lineRule="atLeast"/>
+        <w:rPr>
+          <w:rFonts w:ascii="宋体" w:eastAsia="宋体" w:hAnsi="宋体" w:cs="宋体" w:hint="eastAsia"/>
+          <w:color w:val="333333"/>
+          <w:kern w:val="0"/>
+          <w:sz w:val="24"/>
+          <w:szCs w:val="24"/>
+        </w:rPr>
+      </w:pPr>
+      <w:bookmarkStart w:id="0" w:name="_GoBack"/>
+      <w:bookmarkEnd w:id="0"/>
     </w:p>
     <w:sectPr>
       <w:pgSz w:w="11906" w:h="16838"/>

</xml_diff>